<commit_message>
add effect of core mecanics
</commit_message>
<xml_diff>
--- a/Chore-Mecanics/Game_concept.docx
+++ b/Chore-Mecanics/Game_concept.docx
@@ -273,15 +273,7 @@
         </w:numPr>
       </w:pPr>
       <w:r>
-        <w:t xml:space="preserve">Facture d'électricité élevée : Le joueur reçoit une facture d'électricité beaucoup plus élevée </w:t>
-      </w:r>
-      <w:proofErr w:type="gramStart"/>
-      <w:r>
-        <w:t>que</w:t>
-      </w:r>
-      <w:proofErr w:type="gramEnd"/>
-      <w:r>
-        <w:t xml:space="preserve"> prévu, ce qui affecte négativement sa jauge financière. Il doit trouver des moyens d'économiser de l'énergie. </w:t>
+        <w:t xml:space="preserve">Facture d'électricité élevée : Le joueur reçoit une facture d'électricité beaucoup plus élevée que prévu, ce qui affecte négativement sa jauge financière. Il doit trouver des moyens d'économiser de l'énergie. </w:t>
       </w:r>
     </w:p>
     <w:p>
@@ -322,33 +314,15 @@
       <w:pPr>
         <w:pStyle w:val="Titre2"/>
       </w:pPr>
-      <w:proofErr w:type="spellStart"/>
       <w:r>
         <w:lastRenderedPageBreak/>
-        <w:t>Core</w:t>
-      </w:r>
-      <w:proofErr w:type="spellEnd"/>
-      <w:r>
-        <w:t xml:space="preserve"> </w:t>
-      </w:r>
-      <w:proofErr w:type="spellStart"/>
-      <w:r>
-        <w:t>mécanics</w:t>
-      </w:r>
-      <w:proofErr w:type="spellEnd"/>
+        <w:t>Core mécanics</w:t>
+      </w:r>
     </w:p>
     <w:p/>
     <w:p>
       <w:r>
-        <w:t xml:space="preserve">Nous avons réalisé une liste des </w:t>
-      </w:r>
-      <w:proofErr w:type="spellStart"/>
-      <w:r>
-        <w:t>core</w:t>
-      </w:r>
-      <w:proofErr w:type="spellEnd"/>
-      <w:r>
-        <w:t xml:space="preserve"> </w:t>
+        <w:t xml:space="preserve">Nous avons réalisé une liste des core </w:t>
       </w:r>
       <w:r>
         <w:t>mécaniques</w:t>
@@ -404,10 +378,7 @@
         </w:numPr>
       </w:pPr>
       <w:r>
-        <w:t>B</w:t>
-      </w:r>
-      <w:r>
-        <w:t>orne de recharge pour voiture électrique</w:t>
+        <w:t>Borne de recharge pour voiture électrique</w:t>
       </w:r>
     </w:p>
     <w:p>
@@ -419,13 +390,9 @@
         </w:numPr>
       </w:pPr>
       <w:r>
-        <w:t>A</w:t>
-      </w:r>
-      <w:r>
-        <w:t>telier électrique/mécanique</w:t>
-      </w:r>
-    </w:p>
-    <w:p/>
+        <w:t>Atelier électrique/mécanique</w:t>
+      </w:r>
+    </w:p>
     <w:p>
       <w:r>
         <w:t>Actions</w:t>
@@ -440,13 +407,7 @@
         </w:numPr>
       </w:pPr>
       <w:r>
-        <w:t>Recharger la voiture : (moins) consommation électrique, (pro) aller au travail/magasin avec la voiture</w:t>
-      </w:r>
-      <w:r>
-        <w:t xml:space="preserve"> </w:t>
-      </w:r>
-      <w:r>
-        <w:t>-&gt; autonomie/vitesse</w:t>
+        <w:t>Recharger la voiture : (moins) consommation électrique, (pro) aller au travail/magasin avec la voiture -&gt; autonomie/vitesse</w:t>
       </w:r>
     </w:p>
     <w:p>
@@ -478,10 +439,7 @@
     </w:p>
     <w:p>
       <w:r>
-        <w:t>Matéri</w:t>
-      </w:r>
-      <w:r>
-        <w:t>el</w:t>
+        <w:t>Matériel</w:t>
       </w:r>
     </w:p>
     <w:p>
@@ -505,10 +463,7 @@
         </w:numPr>
       </w:pPr>
       <w:r>
-        <w:t>T</w:t>
-      </w:r>
-      <w:r>
-        <w:t>ableau électrique</w:t>
+        <w:t>Tableau électrique</w:t>
       </w:r>
     </w:p>
     <w:p>
@@ -585,10 +540,7 @@
         </w:numPr>
       </w:pPr>
       <w:r>
-        <w:t>L</w:t>
-      </w:r>
-      <w:r>
-        <w:t>ancer une machine (lave-linge ou friteuse) : consommation électrique</w:t>
+        <w:t>Lancer une machine (lave-linge ou friteuse) : consommation électrique</w:t>
       </w:r>
     </w:p>
     <w:p>
@@ -608,10 +560,7 @@
     </w:p>
     <w:p>
       <w:r>
-        <w:t>Matéri</w:t>
-      </w:r>
-      <w:r>
-        <w:t>el</w:t>
+        <w:t>Matériel</w:t>
       </w:r>
     </w:p>
     <w:p>
@@ -623,10 +572,7 @@
         </w:numPr>
       </w:pPr>
       <w:r>
-        <w:t>T</w:t>
-      </w:r>
-      <w:r>
-        <w:t>oilettes</w:t>
+        <w:t>Toilettes</w:t>
       </w:r>
     </w:p>
     <w:p>
@@ -638,10 +584,7 @@
         </w:numPr>
       </w:pPr>
       <w:r>
-        <w:t>L</w:t>
-      </w:r>
-      <w:r>
-        <w:t>avabo</w:t>
+        <w:t>Lavabo</w:t>
       </w:r>
     </w:p>
     <w:p>
@@ -694,10 +637,7 @@
         </w:numPr>
       </w:pPr>
       <w:r>
-        <w:t>S</w:t>
-      </w:r>
-      <w:r>
-        <w:t>e laver les mains</w:t>
+        <w:t>Se laver les mains</w:t>
       </w:r>
     </w:p>
     <w:p>
@@ -709,10 +649,7 @@
         </w:numPr>
       </w:pPr>
       <w:r>
-        <w:t>P</w:t>
-      </w:r>
-      <w:r>
-        <w:t>rendre une douche</w:t>
+        <w:t>Prendre une douche</w:t>
       </w:r>
     </w:p>
     <w:p/>
@@ -749,10 +686,7 @@
     </w:p>
     <w:p>
       <w:r>
-        <w:t>Matéri</w:t>
-      </w:r>
-      <w:r>
-        <w:t>el</w:t>
+        <w:t>Matériel</w:t>
       </w:r>
     </w:p>
     <w:p>
@@ -864,10 +798,7 @@
     </w:p>
     <w:p>
       <w:r>
-        <w:t>Matéri</w:t>
-      </w:r>
-      <w:r>
-        <w:t>el</w:t>
+        <w:t>Matériel</w:t>
       </w:r>
     </w:p>
     <w:p>
@@ -964,10 +895,7 @@
     </w:p>
     <w:p>
       <w:r>
-        <w:t>Matéri</w:t>
-      </w:r>
-      <w:r>
-        <w:t>el</w:t>
+        <w:t>Matériel</w:t>
       </w:r>
     </w:p>
     <w:p>
@@ -1629,33 +1557,7 @@
     </w:p>
     <w:p>
       <w:r>
-        <w:t>Nous avons</w:t>
-      </w:r>
-      <w:r>
-        <w:t xml:space="preserve"> également</w:t>
-      </w:r>
-      <w:r>
-        <w:t xml:space="preserve"> réalisé une liste des </w:t>
-      </w:r>
-      <w:proofErr w:type="spellStart"/>
-      <w:r>
-        <w:t>core</w:t>
-      </w:r>
-      <w:proofErr w:type="spellEnd"/>
-      <w:r>
-        <w:t xml:space="preserve"> </w:t>
-      </w:r>
-      <w:r>
-        <w:t>mécaniques</w:t>
-      </w:r>
-      <w:r>
-        <w:t xml:space="preserve"> d</w:t>
-      </w:r>
-      <w:r>
-        <w:t xml:space="preserve">e l’IA </w:t>
-      </w:r>
-      <w:r>
-        <w:t>par pièce.</w:t>
+        <w:t>Nous avons également réalisé une liste des core mécaniques de l’IA par pièce.</w:t>
       </w:r>
     </w:p>
     <w:p>

</xml_diff>